<commit_message>
Updated word oc of proposal and equations used
</commit_message>
<xml_diff>
--- a/Develop proposals for how to alleviate traffic growth issues.docx
+++ b/Develop proposals for how to alleviate traffic growth issues.docx
@@ -18,6 +18,115 @@
     <w:p>
       <w:r>
         <w:t>Utilize fluid dynamic principals to control the flow of traffic.</w:t>
+      </w:r>
+    </w:p>
+    <w:p>
+      <w:r>
+        <w:t>Congestion pricing:</w:t>
+      </w:r>
+    </w:p>
+    <w:p>
+      <w:pPr>
+        <w:pStyle w:val="ListParagraph"/>
+        <w:numPr>
+          <w:ilvl w:val="0"/>
+          <w:numId w:val="3"/>
+        </w:numPr>
+      </w:pPr>
+      <w:r>
+        <w:t>Variable Road Pricing</w:t>
+      </w:r>
+    </w:p>
+    <w:p>
+      <w:pPr>
+        <w:pStyle w:val="ListParagraph"/>
+        <w:numPr>
+          <w:ilvl w:val="1"/>
+          <w:numId w:val="3"/>
+        </w:numPr>
+      </w:pPr>
+      <w:r>
+        <w:t>Variable toll charged to use a roadway</w:t>
+      </w:r>
+    </w:p>
+    <w:p>
+      <w:pPr>
+        <w:pStyle w:val="ListParagraph"/>
+        <w:numPr>
+          <w:ilvl w:val="0"/>
+          <w:numId w:val="3"/>
+        </w:numPr>
+      </w:pPr>
+      <w:r>
+        <w:t>Lane Pricing</w:t>
+      </w:r>
+    </w:p>
+    <w:p>
+      <w:pPr>
+        <w:pStyle w:val="ListParagraph"/>
+        <w:numPr>
+          <w:ilvl w:val="1"/>
+          <w:numId w:val="3"/>
+        </w:numPr>
+      </w:pPr>
+      <w:r>
+        <w:t>Variable toll charged to drive on separated highway High Occupancy Toll (HOT) lane</w:t>
+      </w:r>
+    </w:p>
+    <w:p>
+      <w:pPr>
+        <w:pStyle w:val="ListParagraph"/>
+        <w:numPr>
+          <w:ilvl w:val="0"/>
+          <w:numId w:val="3"/>
+        </w:numPr>
+      </w:pPr>
+      <w:r>
+        <w:t>Cordon Pricing</w:t>
+      </w:r>
+    </w:p>
+    <w:p>
+      <w:pPr>
+        <w:pStyle w:val="ListParagraph"/>
+        <w:numPr>
+          <w:ilvl w:val="1"/>
+          <w:numId w:val="3"/>
+        </w:numPr>
+      </w:pPr>
+      <w:r>
+        <w:t xml:space="preserve">Fixed or variable toll charged to use a </w:t>
+      </w:r>
+      <w:proofErr w:type="gramStart"/>
+      <w:r>
+        <w:t>particular section</w:t>
+      </w:r>
+      <w:proofErr w:type="gramEnd"/>
+      <w:r>
+        <w:t xml:space="preserve"> of road</w:t>
+      </w:r>
+    </w:p>
+    <w:p>
+      <w:pPr>
+        <w:pStyle w:val="ListParagraph"/>
+        <w:numPr>
+          <w:ilvl w:val="0"/>
+          <w:numId w:val="3"/>
+        </w:numPr>
+      </w:pPr>
+      <w:r>
+        <w:t>Area-wide Pricing</w:t>
+      </w:r>
+    </w:p>
+    <w:p>
+      <w:pPr>
+        <w:pStyle w:val="ListParagraph"/>
+        <w:numPr>
+          <w:ilvl w:val="1"/>
+          <w:numId w:val="3"/>
+        </w:numPr>
+      </w:pPr>
+      <w:r>
+        <w:t>Per-mile based toll charged on an entire section of roadway</w:t>
       </w:r>
     </w:p>
     <w:p>
@@ -1059,8 +1168,14 @@
         <w:shd w:val="clear" w:color="auto" w:fill="FFFFFF"/>
         <w:wordWrap w:val="0"/>
         <w:spacing w:line="205" w:lineRule="atLeast"/>
-      </w:pPr>
-      <w:r>
+        <w:rPr>
+          <w:b/>
+        </w:rPr>
+      </w:pPr>
+      <w:r>
+        <w:rPr>
+          <w:b/>
+        </w:rPr>
         <w:t>Economic Impact:</w:t>
       </w:r>
     </w:p>
@@ -1206,6 +1321,18 @@
     <w:p>
       <w:pPr>
         <w:pStyle w:val="HTMLPreformatted"/>
+        <w:shd w:val="clear" w:color="auto" w:fill="FFFFFF"/>
+        <w:wordWrap w:val="0"/>
+        <w:spacing w:line="205" w:lineRule="atLeast"/>
+        <w:ind w:left="720"/>
+      </w:pPr>
+      <w:r>
+        <w:t xml:space="preserve">Cost of traffic congestion associated with lower travel speeds, start-and-stop traffic flow, and gridlock. </w:t>
+      </w:r>
+    </w:p>
+    <w:p>
+      <w:pPr>
+        <w:pStyle w:val="HTMLPreformatted"/>
         <w:numPr>
           <w:ilvl w:val="0"/>
           <w:numId w:val="2"/>
@@ -1221,6 +1348,19 @@
     <w:p>
       <w:pPr>
         <w:pStyle w:val="HTMLPreformatted"/>
+        <w:shd w:val="clear" w:color="auto" w:fill="FFFFFF"/>
+        <w:wordWrap w:val="0"/>
+        <w:spacing w:line="205" w:lineRule="atLeast"/>
+        <w:ind w:left="720"/>
+      </w:pPr>
+      <w:r>
+        <w:lastRenderedPageBreak/>
+        <w:t>Cost associated with driver having to deal with travel times made unpredictable by congestion. This includes leaving early, and the inconvenience of arriving late.</w:t>
+      </w:r>
+    </w:p>
+    <w:p>
+      <w:pPr>
+        <w:pStyle w:val="HTMLPreformatted"/>
         <w:numPr>
           <w:ilvl w:val="0"/>
           <w:numId w:val="2"/>
@@ -1236,6 +1376,46 @@
     <w:p>
       <w:pPr>
         <w:pStyle w:val="HTMLPreformatted"/>
+        <w:shd w:val="clear" w:color="auto" w:fill="FFFFFF"/>
+        <w:wordWrap w:val="0"/>
+        <w:spacing w:line="205" w:lineRule="atLeast"/>
+        <w:ind w:left="720"/>
+      </w:pPr>
+      <w:r>
+        <w:t>Averaging fuel consumption of acceleration rates: .72</w:t>
+      </w:r>
+      <w:r>
+        <w:t xml:space="preserve"> gal/</w:t>
+      </w:r>
+      <w:proofErr w:type="spellStart"/>
+      <w:r>
+        <w:t>hr</w:t>
+      </w:r>
+      <w:proofErr w:type="spellEnd"/>
+    </w:p>
+    <w:p>
+      <w:pPr>
+        <w:pStyle w:val="HTMLPreformatted"/>
+        <w:shd w:val="clear" w:color="auto" w:fill="FFFFFF"/>
+        <w:wordWrap w:val="0"/>
+        <w:spacing w:line="205" w:lineRule="atLeast"/>
+        <w:ind w:left="720"/>
+      </w:pPr>
+      <w:r>
+        <w:t>Average fuel consumption of idle:</w:t>
+      </w:r>
+      <w:r>
+        <w:t xml:space="preserve"> .58 gal/</w:t>
+      </w:r>
+      <w:proofErr w:type="spellStart"/>
+      <w:r>
+        <w:t>hr</w:t>
+      </w:r>
+      <w:proofErr w:type="spellEnd"/>
+    </w:p>
+    <w:p>
+      <w:pPr>
+        <w:pStyle w:val="HTMLPreformatted"/>
         <w:numPr>
           <w:ilvl w:val="0"/>
           <w:numId w:val="2"/>
@@ -1251,6 +1431,18 @@
     <w:p>
       <w:pPr>
         <w:pStyle w:val="HTMLPreformatted"/>
+        <w:shd w:val="clear" w:color="auto" w:fill="FFFFFF"/>
+        <w:wordWrap w:val="0"/>
+        <w:spacing w:line="205" w:lineRule="atLeast"/>
+        <w:ind w:left="720"/>
+      </w:pPr>
+      <w:r>
+        <w:t>Exhaust emissions causing pollution and a wide range of social costs.</w:t>
+      </w:r>
+    </w:p>
+    <w:p>
+      <w:pPr>
+        <w:pStyle w:val="HTMLPreformatted"/>
         <w:numPr>
           <w:ilvl w:val="0"/>
           <w:numId w:val="2"/>
@@ -1262,6 +1454,15 @@
       <w:r>
         <w:t>Higher accident rates</w:t>
       </w:r>
+    </w:p>
+    <w:p>
+      <w:pPr>
+        <w:pStyle w:val="HTMLPreformatted"/>
+        <w:shd w:val="clear" w:color="auto" w:fill="FFFFFF"/>
+        <w:wordWrap w:val="0"/>
+        <w:spacing w:line="205" w:lineRule="atLeast"/>
+        <w:ind w:left="720"/>
+      </w:pPr>
     </w:p>
     <w:p>
       <w:pPr>
@@ -1388,8 +1589,6 @@
         <w:wordWrap w:val="0"/>
         <w:spacing w:line="205" w:lineRule="atLeast"/>
       </w:pPr>
-      <w:bookmarkStart w:id="0" w:name="_GoBack"/>
-      <w:bookmarkEnd w:id="0"/>
     </w:p>
     <w:p>
       <w:pPr>
@@ -1424,7 +1623,6 @@
         <w:spacing w:line="205" w:lineRule="atLeast"/>
       </w:pPr>
       <w:r>
-        <w:lastRenderedPageBreak/>
         <w:t xml:space="preserve">Based on the UMR the following equation predicts the average miles-per-gallon (mpg) for potentially congested portion of peak periods: </w:t>
       </w:r>
     </w:p>
@@ -1494,8 +1692,252 @@
         <w:spacing w:line="205" w:lineRule="atLeast"/>
       </w:pPr>
       <w:r>
-        <w:t>Average MPG = 24.7</w:t>
-      </w:r>
+        <w:t xml:space="preserve">Average MPG </w:t>
+      </w:r>
+      <w:r>
+        <w:t>(35 MPH)</w:t>
+      </w:r>
+      <w:r>
+        <w:t xml:space="preserve"> </w:t>
+      </w:r>
+      <w:r>
+        <w:t>= 17.55</w:t>
+      </w:r>
+    </w:p>
+    <w:p>
+      <w:pPr>
+        <w:pStyle w:val="HTMLPreformatted"/>
+        <w:shd w:val="clear" w:color="auto" w:fill="FFFFFF"/>
+        <w:wordWrap w:val="0"/>
+        <w:spacing w:line="205" w:lineRule="atLeast"/>
+      </w:pPr>
+      <w:r>
+        <w:t xml:space="preserve">Average MPG </w:t>
+      </w:r>
+      <w:r>
+        <w:t>(40</w:t>
+      </w:r>
+      <w:r>
+        <w:t xml:space="preserve"> MPH)</w:t>
+      </w:r>
+      <w:r>
+        <w:t xml:space="preserve"> </w:t>
+      </w:r>
+      <w:r>
+        <w:t>=</w:t>
+      </w:r>
+      <w:r>
+        <w:t xml:space="preserve"> 18.8</w:t>
+      </w:r>
+    </w:p>
+    <w:p>
+      <w:pPr>
+        <w:pStyle w:val="HTMLPreformatted"/>
+        <w:shd w:val="clear" w:color="auto" w:fill="FFFFFF"/>
+        <w:wordWrap w:val="0"/>
+        <w:spacing w:line="205" w:lineRule="atLeast"/>
+      </w:pPr>
+      <w:r>
+        <w:t xml:space="preserve">Average MPG </w:t>
+      </w:r>
+      <w:r>
+        <w:t>(4</w:t>
+      </w:r>
+      <w:r>
+        <w:t xml:space="preserve">5 MPH) </w:t>
+      </w:r>
+      <w:r>
+        <w:t>=</w:t>
+      </w:r>
+      <w:r>
+        <w:t xml:space="preserve"> 20.05</w:t>
+      </w:r>
+    </w:p>
+    <w:p>
+      <w:pPr>
+        <w:pStyle w:val="HTMLPreformatted"/>
+        <w:shd w:val="clear" w:color="auto" w:fill="FFFFFF"/>
+        <w:wordWrap w:val="0"/>
+        <w:spacing w:line="205" w:lineRule="atLeast"/>
+      </w:pPr>
+      <w:r>
+        <w:t xml:space="preserve">Average MPG </w:t>
+      </w:r>
+      <w:r>
+        <w:t>(50</w:t>
+      </w:r>
+      <w:r>
+        <w:t xml:space="preserve"> MPH) </w:t>
+      </w:r>
+      <w:r>
+        <w:t>=</w:t>
+      </w:r>
+      <w:r>
+        <w:t xml:space="preserve"> 21.3</w:t>
+      </w:r>
+    </w:p>
+    <w:p>
+      <w:pPr>
+        <w:pStyle w:val="HTMLPreformatted"/>
+        <w:shd w:val="clear" w:color="auto" w:fill="FFFFFF"/>
+        <w:wordWrap w:val="0"/>
+        <w:spacing w:line="205" w:lineRule="atLeast"/>
+      </w:pPr>
+      <w:r>
+        <w:t xml:space="preserve">Average MPG </w:t>
+      </w:r>
+      <w:r>
+        <w:t>(55</w:t>
+      </w:r>
+      <w:r>
+        <w:t xml:space="preserve"> MPH) </w:t>
+      </w:r>
+      <w:r>
+        <w:t>=</w:t>
+      </w:r>
+      <w:r>
+        <w:t xml:space="preserve"> 22.5</w:t>
+      </w:r>
+    </w:p>
+    <w:p>
+      <w:pPr>
+        <w:pStyle w:val="HTMLPreformatted"/>
+        <w:shd w:val="clear" w:color="auto" w:fill="FFFFFF"/>
+        <w:wordWrap w:val="0"/>
+        <w:spacing w:line="205" w:lineRule="atLeast"/>
+      </w:pPr>
+      <w:r>
+        <w:t xml:space="preserve">Average MPG </w:t>
+      </w:r>
+      <w:r>
+        <w:t>(60</w:t>
+      </w:r>
+      <w:r>
+        <w:t xml:space="preserve"> MPH) </w:t>
+      </w:r>
+      <w:r>
+        <w:t>=</w:t>
+      </w:r>
+      <w:r>
+        <w:t xml:space="preserve"> 23.8</w:t>
+      </w:r>
+    </w:p>
+    <w:p>
+      <w:pPr>
+        <w:pStyle w:val="HTMLPreformatted"/>
+        <w:shd w:val="clear" w:color="auto" w:fill="FFFFFF"/>
+        <w:wordWrap w:val="0"/>
+        <w:spacing w:line="205" w:lineRule="atLeast"/>
+        <w:rPr>
+          <w:i/>
+        </w:rPr>
+      </w:pPr>
+    </w:p>
+    <w:p>
+      <w:pPr>
+        <w:pStyle w:val="HTMLPreformatted"/>
+        <w:shd w:val="clear" w:color="auto" w:fill="FFFFFF"/>
+        <w:wordWrap w:val="0"/>
+        <w:spacing w:line="205" w:lineRule="atLeast"/>
+      </w:pPr>
+    </w:p>
+    <w:p>
+      <w:pPr>
+        <w:pStyle w:val="HTMLPreformatted"/>
+        <w:shd w:val="clear" w:color="auto" w:fill="FFFFFF"/>
+        <w:wordWrap w:val="0"/>
+        <w:spacing w:line="205" w:lineRule="atLeast"/>
+        <w:rPr>
+          <w:b/>
+        </w:rPr>
+      </w:pPr>
+      <w:r>
+        <w:rPr>
+          <w:b/>
+        </w:rPr>
+        <w:t>Travel Time Cost Equation:</w:t>
+      </w:r>
+    </w:p>
+    <w:p>
+      <w:pPr>
+        <w:pStyle w:val="HTMLPreformatted"/>
+        <w:shd w:val="clear" w:color="auto" w:fill="FFFFFF"/>
+        <w:wordWrap w:val="0"/>
+        <w:spacing w:line="205" w:lineRule="atLeast"/>
+        <w:rPr>
+          <w:i/>
+        </w:rPr>
+      </w:pPr>
+      <w:r>
+        <w:rPr>
+          <w:i/>
+        </w:rPr>
+        <w:t>Travel Time in peak congestion period = Daily VHT in peak congestion/Daily VMT in peak congestion</w:t>
+      </w:r>
+    </w:p>
+    <w:p>
+      <w:pPr>
+        <w:pStyle w:val="HTMLPreformatted"/>
+        <w:shd w:val="clear" w:color="auto" w:fill="FFFFFF"/>
+        <w:wordWrap w:val="0"/>
+        <w:spacing w:line="205" w:lineRule="atLeast"/>
+      </w:pPr>
+      <w:r>
+        <w:t>Vehicle Hours Traveled (VHT)</w:t>
+      </w:r>
+    </w:p>
+    <w:p>
+      <w:pPr>
+        <w:pStyle w:val="HTMLPreformatted"/>
+        <w:shd w:val="clear" w:color="auto" w:fill="FFFFFF"/>
+        <w:wordWrap w:val="0"/>
+        <w:spacing w:line="205" w:lineRule="atLeast"/>
+      </w:pPr>
+      <w:r>
+        <w:t>Vehicle Miles Traveled (VMT)</w:t>
+      </w:r>
+    </w:p>
+    <w:p>
+      <w:pPr>
+        <w:pStyle w:val="HTMLPreformatted"/>
+        <w:shd w:val="clear" w:color="auto" w:fill="FFFFFF"/>
+        <w:wordWrap w:val="0"/>
+        <w:spacing w:line="205" w:lineRule="atLeast"/>
+      </w:pPr>
+    </w:p>
+    <w:p>
+      <w:pPr>
+        <w:pStyle w:val="HTMLPreformatted"/>
+        <w:shd w:val="clear" w:color="auto" w:fill="FFFFFF"/>
+        <w:wordWrap w:val="0"/>
+        <w:spacing w:line="205" w:lineRule="atLeast"/>
+      </w:pPr>
+      <w:r>
+        <w:t xml:space="preserve">Currently </w:t>
+      </w:r>
+      <w:r>
+        <w:t>US</w:t>
+      </w:r>
+      <w:r>
+        <w:t xml:space="preserve"> </w:t>
+      </w:r>
+      <w:r>
+        <w:t xml:space="preserve">vehicle </w:t>
+      </w:r>
+      <w:r>
+        <w:t>a</w:t>
+      </w:r>
+      <w:r>
+        <w:t>verage MPG = 24.7</w:t>
+      </w:r>
+    </w:p>
+    <w:p>
+      <w:pPr>
+        <w:pStyle w:val="HTMLPreformatted"/>
+        <w:shd w:val="clear" w:color="auto" w:fill="FFFFFF"/>
+        <w:wordWrap w:val="0"/>
+        <w:spacing w:line="205" w:lineRule="atLeast"/>
+      </w:pPr>
     </w:p>
     <w:p>
       <w:pPr>
@@ -1528,9 +1970,90 @@
         <w:wordWrap w:val="0"/>
         <w:spacing w:line="205" w:lineRule="atLeast"/>
       </w:pPr>
+    </w:p>
+    <w:p>
+      <w:pPr>
+        <w:pStyle w:val="HTMLPreformatted"/>
+        <w:shd w:val="clear" w:color="auto" w:fill="FFFFFF"/>
+        <w:wordWrap w:val="0"/>
+        <w:spacing w:line="205" w:lineRule="atLeast"/>
+      </w:pPr>
       <w:r>
         <w:t>Average MPG during acceleration:</w:t>
       </w:r>
+    </w:p>
+    <w:p>
+      <w:pPr>
+        <w:pStyle w:val="HTMLPreformatted"/>
+        <w:shd w:val="clear" w:color="auto" w:fill="FFFFFF"/>
+        <w:wordWrap w:val="0"/>
+        <w:spacing w:line="205" w:lineRule="atLeast"/>
+      </w:pPr>
+      <w:r>
+        <w:t>1 mp</w:t>
+      </w:r>
+      <w:r>
+        <w:t>h</w:t>
+      </w:r>
+      <w:r>
+        <w:t xml:space="preserve">/sec: </w:t>
+      </w:r>
+      <w:r>
+        <w:t>259.4 cc or .068 gal/mile</w:t>
+      </w:r>
+    </w:p>
+    <w:p>
+      <w:pPr>
+        <w:pStyle w:val="HTMLPreformatted"/>
+        <w:shd w:val="clear" w:color="auto" w:fill="FFFFFF"/>
+        <w:wordWrap w:val="0"/>
+        <w:spacing w:line="205" w:lineRule="atLeast"/>
+      </w:pPr>
+      <w:r>
+        <w:t>2 mph/sec: 270.9 cc or .071 gal/mile</w:t>
+      </w:r>
+    </w:p>
+    <w:p>
+      <w:pPr>
+        <w:pStyle w:val="HTMLPreformatted"/>
+        <w:shd w:val="clear" w:color="auto" w:fill="FFFFFF"/>
+        <w:wordWrap w:val="0"/>
+        <w:spacing w:line="205" w:lineRule="atLeast"/>
+      </w:pPr>
+      <w:r>
+        <w:lastRenderedPageBreak/>
+        <w:t>3 mph/sec: 274.1 cc or .072 gal/mile</w:t>
+      </w:r>
+    </w:p>
+    <w:p>
+      <w:pPr>
+        <w:pStyle w:val="HTMLPreformatted"/>
+        <w:shd w:val="clear" w:color="auto" w:fill="FFFFFF"/>
+        <w:wordWrap w:val="0"/>
+        <w:spacing w:line="205" w:lineRule="atLeast"/>
+      </w:pPr>
+      <w:r>
+        <w:t xml:space="preserve">4 mph/sec: 286.4 cc or .075 gal/mile </w:t>
+      </w:r>
+    </w:p>
+    <w:p>
+      <w:pPr>
+        <w:pStyle w:val="HTMLPreformatted"/>
+        <w:shd w:val="clear" w:color="auto" w:fill="FFFFFF"/>
+        <w:wordWrap w:val="0"/>
+        <w:spacing w:line="205" w:lineRule="atLeast"/>
+      </w:pPr>
+      <w:r>
+        <w:t>5 mph/sec: 282.4 cc or .074 gal/mile</w:t>
+      </w:r>
+    </w:p>
+    <w:p>
+      <w:pPr>
+        <w:pStyle w:val="HTMLPreformatted"/>
+        <w:shd w:val="clear" w:color="auto" w:fill="FFFFFF"/>
+        <w:wordWrap w:val="0"/>
+        <w:spacing w:line="205" w:lineRule="atLeast"/>
+      </w:pPr>
     </w:p>
     <w:p>
       <w:pPr>
@@ -2572,7 +3095,6 @@
                 <w:sz w:val="27"/>
                 <w:szCs w:val="27"/>
               </w:rPr>
-              <w:lastRenderedPageBreak/>
               <w:t>Delivery Truck</w:t>
             </w:r>
           </w:p>
@@ -3448,6 +3970,7 @@
                 <w:sz w:val="27"/>
                 <w:szCs w:val="27"/>
               </w:rPr>
+              <w:lastRenderedPageBreak/>
               <w:t>Bucket Truck</w:t>
             </w:r>
           </w:p>
@@ -3864,15 +4387,561 @@
         <w:shd w:val="clear" w:color="auto" w:fill="FFFFFF"/>
         <w:wordWrap w:val="0"/>
         <w:spacing w:line="205" w:lineRule="atLeast"/>
-      </w:pPr>
-    </w:p>
-    <w:p>
-      <w:pPr>
-        <w:pStyle w:val="HTMLPreformatted"/>
-        <w:shd w:val="clear" w:color="auto" w:fill="FFFFFF"/>
-        <w:wordWrap w:val="0"/>
-        <w:spacing w:line="205" w:lineRule="atLeast"/>
-      </w:pPr>
+        <w:rPr>
+          <w:b/>
+        </w:rPr>
+      </w:pPr>
+      <w:r>
+        <w:rPr>
+          <w:b/>
+        </w:rPr>
+        <w:t>Unreliability Equation:</w:t>
+      </w:r>
+    </w:p>
+    <w:p>
+      <w:pPr>
+        <w:pStyle w:val="HTMLPreformatted"/>
+        <w:shd w:val="clear" w:color="auto" w:fill="FFFFFF"/>
+        <w:wordWrap w:val="0"/>
+        <w:spacing w:line="205" w:lineRule="atLeast"/>
+      </w:pPr>
+      <w:r>
+        <w:rPr>
+          <w:noProof/>
+        </w:rPr>
+        <w:drawing>
+          <wp:inline distT="0" distB="0" distL="0" distR="0" wp14:anchorId="7DBB1FB4" wp14:editId="66B541A8">
+            <wp:extent cx="2392070" cy="602259"/>
+            <wp:effectExtent l="0" t="0" r="8255" b="7620"/>
+            <wp:docPr id="1" name="Picture 1"/>
+            <wp:cNvGraphicFramePr>
+              <a:graphicFrameLocks xmlns:a="http://schemas.openxmlformats.org/drawingml/2006/main" noChangeAspect="1"/>
+            </wp:cNvGraphicFramePr>
+            <a:graphic xmlns:a="http://schemas.openxmlformats.org/drawingml/2006/main">
+              <a:graphicData uri="http://schemas.openxmlformats.org/drawingml/2006/picture">
+                <pic:pic xmlns:pic="http://schemas.openxmlformats.org/drawingml/2006/picture">
+                  <pic:nvPicPr>
+                    <pic:cNvPr id="1" name=""/>
+                    <pic:cNvPicPr/>
+                  </pic:nvPicPr>
+                  <pic:blipFill>
+                    <a:blip r:embed="rId10"/>
+                    <a:stretch>
+                      <a:fillRect/>
+                    </a:stretch>
+                  </pic:blipFill>
+                  <pic:spPr>
+                    <a:xfrm>
+                      <a:off x="0" y="0"/>
+                      <a:ext cx="2414291" cy="607854"/>
+                    </a:xfrm>
+                    <a:prstGeom prst="rect">
+                      <a:avLst/>
+                    </a:prstGeom>
+                  </pic:spPr>
+                </pic:pic>
+              </a:graphicData>
+            </a:graphic>
+          </wp:inline>
+        </w:drawing>
+      </w:r>
+    </w:p>
+    <w:p>
+      <w:pPr>
+        <w:pStyle w:val="HTMLPreformatted"/>
+        <w:shd w:val="clear" w:color="auto" w:fill="FFFFFF"/>
+        <w:wordWrap w:val="0"/>
+        <w:spacing w:line="205" w:lineRule="atLeast"/>
+      </w:pPr>
+      <w:r>
+        <w:t xml:space="preserve">Var = Variability (or the standard deviation) </w:t>
+      </w:r>
+    </w:p>
+    <w:p>
+      <w:pPr>
+        <w:pStyle w:val="HTMLPreformatted"/>
+        <w:shd w:val="clear" w:color="auto" w:fill="FFFFFF"/>
+        <w:wordWrap w:val="0"/>
+        <w:spacing w:line="205" w:lineRule="atLeast"/>
+      </w:pPr>
+      <w:r>
+        <w:t xml:space="preserve">S1 = Maximum level of the standard deviation of travel time </w:t>
+      </w:r>
+    </w:p>
+    <w:p>
+      <w:pPr>
+        <w:pStyle w:val="HTMLPreformatted"/>
+        <w:shd w:val="clear" w:color="auto" w:fill="FFFFFF"/>
+        <w:wordWrap w:val="0"/>
+        <w:spacing w:line="205" w:lineRule="atLeast"/>
+      </w:pPr>
+      <w:r>
+        <w:t xml:space="preserve">S0 = Minimum level of standard deviation of travel time (standard deviation at free flow speed) </w:t>
+      </w:r>
+    </w:p>
+    <w:p>
+      <w:pPr>
+        <w:pStyle w:val="HTMLPreformatted"/>
+        <w:shd w:val="clear" w:color="auto" w:fill="FFFFFF"/>
+        <w:wordWrap w:val="0"/>
+        <w:spacing w:line="205" w:lineRule="atLeast"/>
+      </w:pPr>
+      <w:r>
+        <w:t xml:space="preserve">V/C = Volume to capacity ratio </w:t>
+      </w:r>
+    </w:p>
+    <w:p>
+      <w:pPr>
+        <w:pStyle w:val="HTMLPreformatted"/>
+        <w:shd w:val="clear" w:color="auto" w:fill="FFFFFF"/>
+        <w:wordWrap w:val="0"/>
+        <w:spacing w:line="205" w:lineRule="atLeast"/>
+      </w:pPr>
+      <w:proofErr w:type="spellStart"/>
+      <w:proofErr w:type="gramStart"/>
+      <w:r>
+        <w:t>a,</w:t>
+      </w:r>
+      <w:r>
+        <w:t>b</w:t>
+      </w:r>
+      <w:proofErr w:type="spellEnd"/>
+      <w:proofErr w:type="gramEnd"/>
+      <w:r>
+        <w:t xml:space="preserve"> = Constants that vary for freeways and arterials.</w:t>
+      </w:r>
+    </w:p>
+    <w:p>
+      <w:pPr>
+        <w:pStyle w:val="HTMLPreformatted"/>
+        <w:shd w:val="clear" w:color="auto" w:fill="FFFFFF"/>
+        <w:wordWrap w:val="0"/>
+        <w:spacing w:line="205" w:lineRule="atLeast"/>
+      </w:pPr>
+    </w:p>
+    <w:p>
+      <w:pPr>
+        <w:pStyle w:val="HTMLPreformatted"/>
+        <w:shd w:val="clear" w:color="auto" w:fill="FFFFFF"/>
+        <w:wordWrap w:val="0"/>
+        <w:spacing w:line="205" w:lineRule="atLeast"/>
+      </w:pPr>
+      <w:r>
+        <w:rPr>
+          <w:noProof/>
+        </w:rPr>
+        <w:drawing>
+          <wp:inline distT="0" distB="0" distL="0" distR="0" wp14:anchorId="278FA367" wp14:editId="5BBA053B">
+            <wp:extent cx="3620169" cy="592532"/>
+            <wp:effectExtent l="0" t="0" r="0" b="0"/>
+            <wp:docPr id="2" name="Picture 2"/>
+            <wp:cNvGraphicFramePr>
+              <a:graphicFrameLocks xmlns:a="http://schemas.openxmlformats.org/drawingml/2006/main" noChangeAspect="1"/>
+            </wp:cNvGraphicFramePr>
+            <a:graphic xmlns:a="http://schemas.openxmlformats.org/drawingml/2006/main">
+              <a:graphicData uri="http://schemas.openxmlformats.org/drawingml/2006/picture">
+                <pic:pic xmlns:pic="http://schemas.openxmlformats.org/drawingml/2006/picture">
+                  <pic:nvPicPr>
+                    <pic:cNvPr id="1" name=""/>
+                    <pic:cNvPicPr/>
+                  </pic:nvPicPr>
+                  <pic:blipFill>
+                    <a:blip r:embed="rId11"/>
+                    <a:stretch>
+                      <a:fillRect/>
+                    </a:stretch>
+                  </pic:blipFill>
+                  <pic:spPr>
+                    <a:xfrm>
+                      <a:off x="0" y="0"/>
+                      <a:ext cx="3827234" cy="626423"/>
+                    </a:xfrm>
+                    <a:prstGeom prst="rect">
+                      <a:avLst/>
+                    </a:prstGeom>
+                  </pic:spPr>
+                </pic:pic>
+              </a:graphicData>
+            </a:graphic>
+          </wp:inline>
+        </w:drawing>
+      </w:r>
+    </w:p>
+    <w:p>
+      <w:pPr>
+        <w:pStyle w:val="HTMLPreformatted"/>
+        <w:shd w:val="clear" w:color="auto" w:fill="FFFFFF"/>
+        <w:wordWrap w:val="0"/>
+        <w:spacing w:line="205" w:lineRule="atLeast"/>
+      </w:pPr>
+      <w:r>
+        <w:t xml:space="preserve">T = Average travel time </w:t>
+      </w:r>
+    </w:p>
+    <w:p>
+      <w:pPr>
+        <w:pStyle w:val="HTMLPreformatted"/>
+        <w:shd w:val="clear" w:color="auto" w:fill="FFFFFF"/>
+        <w:wordWrap w:val="0"/>
+        <w:spacing w:line="205" w:lineRule="atLeast"/>
+      </w:pPr>
+      <w:proofErr w:type="spellStart"/>
+      <w:r>
+        <w:t>Tf</w:t>
+      </w:r>
+      <w:proofErr w:type="spellEnd"/>
+      <w:r>
+        <w:t xml:space="preserve"> = Travel time at free flow speed </w:t>
+      </w:r>
+    </w:p>
+    <w:p>
+      <w:pPr>
+        <w:pStyle w:val="HTMLPreformatted"/>
+        <w:shd w:val="clear" w:color="auto" w:fill="FFFFFF"/>
+        <w:wordWrap w:val="0"/>
+        <w:spacing w:line="205" w:lineRule="atLeast"/>
+      </w:pPr>
+      <w:r>
+        <w:t xml:space="preserve">Ja = Delay parameter </w:t>
+      </w:r>
+    </w:p>
+    <w:p>
+      <w:pPr>
+        <w:pStyle w:val="HTMLPreformatted"/>
+        <w:shd w:val="clear" w:color="auto" w:fill="FFFFFF"/>
+        <w:wordWrap w:val="0"/>
+        <w:spacing w:line="205" w:lineRule="atLeast"/>
+      </w:pPr>
+      <w:r>
+        <w:t xml:space="preserve">V/C = Volume to capacity ratio </w:t>
+      </w:r>
+    </w:p>
+    <w:p>
+      <w:pPr>
+        <w:pStyle w:val="HTMLPreformatted"/>
+        <w:shd w:val="clear" w:color="auto" w:fill="FFFFFF"/>
+        <w:wordWrap w:val="0"/>
+        <w:spacing w:line="205" w:lineRule="atLeast"/>
+      </w:pPr>
+      <w:r>
+        <w:t xml:space="preserve">C = Capacity </w:t>
+      </w:r>
+    </w:p>
+    <w:p>
+      <w:pPr>
+        <w:pStyle w:val="HTMLPreformatted"/>
+        <w:shd w:val="clear" w:color="auto" w:fill="FFFFFF"/>
+        <w:wordWrap w:val="0"/>
+        <w:spacing w:line="205" w:lineRule="atLeast"/>
+      </w:pPr>
+      <w:r>
+        <w:t>P = Flow analysis period</w:t>
+      </w:r>
+    </w:p>
+    <w:p>
+      <w:pPr>
+        <w:pStyle w:val="HTMLPreformatted"/>
+        <w:shd w:val="clear" w:color="auto" w:fill="FFFFFF"/>
+        <w:wordWrap w:val="0"/>
+        <w:spacing w:line="205" w:lineRule="atLeast"/>
+      </w:pPr>
+    </w:p>
+    <w:p>
+      <w:pPr>
+        <w:pStyle w:val="HTMLPreformatted"/>
+        <w:shd w:val="clear" w:color="auto" w:fill="FFFFFF"/>
+        <w:wordWrap w:val="0"/>
+        <w:spacing w:line="205" w:lineRule="atLeast"/>
+      </w:pPr>
+      <w:r>
+        <w:t xml:space="preserve">The cost of reliability can be written as: </w:t>
+      </w:r>
+    </w:p>
+    <w:p>
+      <w:pPr>
+        <w:pStyle w:val="HTMLPreformatted"/>
+        <w:shd w:val="clear" w:color="auto" w:fill="FFFFFF"/>
+        <w:wordWrap w:val="0"/>
+        <w:spacing w:line="205" w:lineRule="atLeast"/>
+        <w:rPr>
+          <w:i/>
+        </w:rPr>
+      </w:pPr>
+      <w:r>
+        <w:rPr>
+          <w:i/>
+        </w:rPr>
+        <w:t>Total Cost of Reliability = (Var - S</w:t>
+      </w:r>
+      <w:proofErr w:type="gramStart"/>
+      <w:r>
+        <w:rPr>
+          <w:i/>
+        </w:rPr>
+        <w:t>0 )</w:t>
+      </w:r>
+      <w:proofErr w:type="gramEnd"/>
+      <w:r>
+        <w:rPr>
+          <w:i/>
+        </w:rPr>
+        <w:t>×VOT ×VOR × Peak Congested VMT</w:t>
+      </w:r>
+    </w:p>
+    <w:p>
+      <w:pPr>
+        <w:pStyle w:val="HTMLPreformatted"/>
+        <w:shd w:val="clear" w:color="auto" w:fill="FFFFFF"/>
+        <w:wordWrap w:val="0"/>
+        <w:spacing w:line="205" w:lineRule="atLeast"/>
+      </w:pPr>
+    </w:p>
+    <w:p>
+      <w:pPr>
+        <w:pStyle w:val="HTMLPreformatted"/>
+        <w:shd w:val="clear" w:color="auto" w:fill="FFFFFF"/>
+        <w:wordWrap w:val="0"/>
+        <w:spacing w:line="205" w:lineRule="atLeast"/>
+      </w:pPr>
+      <w:r>
+        <w:t>Where, Var-S0 is the variability caused by congestion.</w:t>
+      </w:r>
+    </w:p>
+    <w:p>
+      <w:pPr>
+        <w:pStyle w:val="HTMLPreformatted"/>
+        <w:shd w:val="clear" w:color="auto" w:fill="FFFFFF"/>
+        <w:wordWrap w:val="0"/>
+        <w:spacing w:line="205" w:lineRule="atLeast"/>
+      </w:pPr>
+      <w:r>
+        <w:t xml:space="preserve">The values assumed for the ratios are 0.9 for personal travel, 1.3 for business travel, and 2.2 for truck travel, as prescribed by Small and </w:t>
+      </w:r>
+      <w:proofErr w:type="spellStart"/>
+      <w:r>
+        <w:t>Verhoef</w:t>
+      </w:r>
+      <w:proofErr w:type="spellEnd"/>
+      <w:r>
+        <w:t xml:space="preserve"> (2007).</w:t>
+      </w:r>
+    </w:p>
+    <w:p>
+      <w:pPr>
+        <w:pStyle w:val="HTMLPreformatted"/>
+        <w:shd w:val="clear" w:color="auto" w:fill="FFFFFF"/>
+        <w:wordWrap w:val="0"/>
+        <w:spacing w:line="205" w:lineRule="atLeast"/>
+      </w:pPr>
+    </w:p>
+    <w:p>
+      <w:pPr>
+        <w:pStyle w:val="HTMLPreformatted"/>
+        <w:shd w:val="clear" w:color="auto" w:fill="FFFFFF"/>
+        <w:wordWrap w:val="0"/>
+        <w:spacing w:line="205" w:lineRule="atLeast"/>
+      </w:pPr>
+      <w:r>
+        <w:t xml:space="preserve">This method of valuing trip variability is relatively conservative </w:t>
+      </w:r>
+      <w:proofErr w:type="gramStart"/>
+      <w:r>
+        <w:t>due to the fact that</w:t>
+      </w:r>
+      <w:proofErr w:type="gramEnd"/>
+      <w:r>
+        <w:t xml:space="preserve"> only one unit of variation (or one standard deviation) was used to estimate the cost of reliability. In addition, this method does not take into consideration that the cost of being late is greater than the cost of being early, according to research by Brownstone and Small (2003).</w:t>
+      </w:r>
+    </w:p>
+    <w:p>
+      <w:pPr>
+        <w:pStyle w:val="HTMLPreformatted"/>
+        <w:shd w:val="clear" w:color="auto" w:fill="FFFFFF"/>
+        <w:wordWrap w:val="0"/>
+        <w:spacing w:line="205" w:lineRule="atLeast"/>
+      </w:pPr>
+    </w:p>
+    <w:p>
+      <w:pPr>
+        <w:pStyle w:val="HTMLPreformatted"/>
+        <w:shd w:val="clear" w:color="auto" w:fill="FFFFFF"/>
+        <w:wordWrap w:val="0"/>
+        <w:spacing w:line="205" w:lineRule="atLeast"/>
+      </w:pPr>
+      <w:r>
+        <w:rPr>
+          <w:noProof/>
+        </w:rPr>
+        <w:lastRenderedPageBreak/>
+        <w:drawing>
+          <wp:inline distT="0" distB="0" distL="0" distR="0" wp14:anchorId="6C427DB3" wp14:editId="4696DD75">
+            <wp:extent cx="5943600" cy="3499485"/>
+            <wp:effectExtent l="0" t="0" r="0" b="5715"/>
+            <wp:docPr id="3" name="Picture 3"/>
+            <wp:cNvGraphicFramePr>
+              <a:graphicFrameLocks xmlns:a="http://schemas.openxmlformats.org/drawingml/2006/main" noChangeAspect="1"/>
+            </wp:cNvGraphicFramePr>
+            <a:graphic xmlns:a="http://schemas.openxmlformats.org/drawingml/2006/main">
+              <a:graphicData uri="http://schemas.openxmlformats.org/drawingml/2006/picture">
+                <pic:pic xmlns:pic="http://schemas.openxmlformats.org/drawingml/2006/picture">
+                  <pic:nvPicPr>
+                    <pic:cNvPr id="1" name=""/>
+                    <pic:cNvPicPr/>
+                  </pic:nvPicPr>
+                  <pic:blipFill>
+                    <a:blip r:embed="rId12"/>
+                    <a:stretch>
+                      <a:fillRect/>
+                    </a:stretch>
+                  </pic:blipFill>
+                  <pic:spPr>
+                    <a:xfrm>
+                      <a:off x="0" y="0"/>
+                      <a:ext cx="5943600" cy="3499485"/>
+                    </a:xfrm>
+                    <a:prstGeom prst="rect">
+                      <a:avLst/>
+                    </a:prstGeom>
+                  </pic:spPr>
+                </pic:pic>
+              </a:graphicData>
+            </a:graphic>
+          </wp:inline>
+        </w:drawing>
+      </w:r>
+    </w:p>
+    <w:p>
+      <w:pPr>
+        <w:pStyle w:val="HTMLPreformatted"/>
+        <w:shd w:val="clear" w:color="auto" w:fill="FFFFFF"/>
+        <w:wordWrap w:val="0"/>
+        <w:spacing w:line="205" w:lineRule="atLeast"/>
+      </w:pPr>
+      <w:r>
+        <w:t>Reduced Mobility Equation:</w:t>
+      </w:r>
+    </w:p>
+    <w:p>
+      <w:pPr>
+        <w:pStyle w:val="HTMLPreformatted"/>
+        <w:shd w:val="clear" w:color="auto" w:fill="FFFFFF"/>
+        <w:wordWrap w:val="0"/>
+        <w:spacing w:line="205" w:lineRule="atLeast"/>
+      </w:pPr>
+    </w:p>
+    <w:p>
+      <w:pPr>
+        <w:pStyle w:val="HTMLPreformatted"/>
+        <w:shd w:val="clear" w:color="auto" w:fill="FFFFFF"/>
+        <w:wordWrap w:val="0"/>
+        <w:spacing w:line="205" w:lineRule="atLeast"/>
+        <w:rPr>
+          <w:i/>
+        </w:rPr>
+      </w:pPr>
+      <w:r>
+        <w:rPr>
+          <w:i/>
+        </w:rPr>
+        <w:t>C = Time Cost + Vehicle Operating Cost + Reliability Cost</w:t>
+      </w:r>
+    </w:p>
+    <w:p>
+      <w:pPr>
+        <w:pStyle w:val="HTMLPreformatted"/>
+        <w:shd w:val="clear" w:color="auto" w:fill="FFFFFF"/>
+        <w:wordWrap w:val="0"/>
+        <w:spacing w:line="205" w:lineRule="atLeast"/>
+        <w:rPr>
+          <w:i/>
+        </w:rPr>
+      </w:pPr>
+    </w:p>
+    <w:p>
+      <w:pPr>
+        <w:pStyle w:val="HTMLPreformatted"/>
+        <w:shd w:val="clear" w:color="auto" w:fill="FFFFFF"/>
+        <w:wordWrap w:val="0"/>
+        <w:spacing w:line="205" w:lineRule="atLeast"/>
+      </w:pPr>
+      <w:r>
+        <w:t>An example of the costs of reduced mobility is the productivity losses that occur when congestion limits how far a commuter is willing to travel from home. Because of this constraint, workers will sometimes decline employment at workplaces where they would be productive. This along with other costs from reduced traveler mobility will be captured by our measure of consumer surplus.</w:t>
+      </w:r>
+    </w:p>
+    <w:p>
+      <w:pPr>
+        <w:pStyle w:val="HTMLPreformatted"/>
+        <w:shd w:val="clear" w:color="auto" w:fill="FFFFFF"/>
+        <w:wordWrap w:val="0"/>
+        <w:spacing w:line="205" w:lineRule="atLeast"/>
+      </w:pPr>
+    </w:p>
+    <w:p>
+      <w:pPr>
+        <w:pStyle w:val="HTMLPreformatted"/>
+        <w:shd w:val="clear" w:color="auto" w:fill="FFFFFF"/>
+        <w:wordWrap w:val="0"/>
+        <w:spacing w:line="205" w:lineRule="atLeast"/>
+      </w:pPr>
+      <w:r>
+        <w:rPr>
+          <w:noProof/>
+        </w:rPr>
+        <w:lastRenderedPageBreak/>
+        <w:drawing>
+          <wp:inline distT="0" distB="0" distL="0" distR="0" wp14:anchorId="6742D310" wp14:editId="138412E9">
+            <wp:extent cx="5943600" cy="4702175"/>
+            <wp:effectExtent l="0" t="0" r="0" b="3175"/>
+            <wp:docPr id="4" name="Picture 4"/>
+            <wp:cNvGraphicFramePr>
+              <a:graphicFrameLocks xmlns:a="http://schemas.openxmlformats.org/drawingml/2006/main" noChangeAspect="1"/>
+            </wp:cNvGraphicFramePr>
+            <a:graphic xmlns:a="http://schemas.openxmlformats.org/drawingml/2006/main">
+              <a:graphicData uri="http://schemas.openxmlformats.org/drawingml/2006/picture">
+                <pic:pic xmlns:pic="http://schemas.openxmlformats.org/drawingml/2006/picture">
+                  <pic:nvPicPr>
+                    <pic:cNvPr id="1" name=""/>
+                    <pic:cNvPicPr/>
+                  </pic:nvPicPr>
+                  <pic:blipFill>
+                    <a:blip r:embed="rId13"/>
+                    <a:stretch>
+                      <a:fillRect/>
+                    </a:stretch>
+                  </pic:blipFill>
+                  <pic:spPr>
+                    <a:xfrm>
+                      <a:off x="0" y="0"/>
+                      <a:ext cx="5943600" cy="4702175"/>
+                    </a:xfrm>
+                    <a:prstGeom prst="rect">
+                      <a:avLst/>
+                    </a:prstGeom>
+                  </pic:spPr>
+                </pic:pic>
+              </a:graphicData>
+            </a:graphic>
+          </wp:inline>
+        </w:drawing>
+      </w:r>
+    </w:p>
+    <w:p>
+      <w:pPr>
+        <w:pStyle w:val="HTMLPreformatted"/>
+        <w:shd w:val="clear" w:color="auto" w:fill="FFFFFF"/>
+        <w:wordWrap w:val="0"/>
+        <w:spacing w:line="205" w:lineRule="atLeast"/>
+      </w:pPr>
+    </w:p>
+    <w:p>
+      <w:pPr>
+        <w:pStyle w:val="HTMLPreformatted"/>
+        <w:shd w:val="clear" w:color="auto" w:fill="FFFFFF"/>
+        <w:wordWrap w:val="0"/>
+        <w:spacing w:line="205" w:lineRule="atLeast"/>
+      </w:pPr>
+      <w:bookmarkStart w:id="0" w:name="_GoBack"/>
+      <w:bookmarkEnd w:id="0"/>
     </w:p>
     <w:sectPr>
       <w:pgSz w:w="12240" w:h="15840"/>
@@ -3902,7 +4971,7 @@
         <w:rFonts w:hint="default"/>
       </w:rPr>
     </w:lvl>
-    <w:lvl w:ilvl="1" w:tplc="04090019" w:tentative="1">
+    <w:lvl w:ilvl="1" w:tplc="04090019">
       <w:start w:val="1"/>
       <w:numFmt w:val="lowerLetter"/>
       <w:lvlText w:val="%2."/>
@@ -4088,11 +5157,127 @@
       </w:rPr>
     </w:lvl>
   </w:abstractNum>
+  <w:abstractNum w:abstractNumId="2" w15:restartNumberingAfterBreak="0">
+    <w:nsid w:val="3A853DA8"/>
+    <w:multiLevelType w:val="hybridMultilevel"/>
+    <w:tmpl w:val="096E3F60"/>
+    <w:lvl w:ilvl="0" w:tplc="04090001">
+      <w:start w:val="1"/>
+      <w:numFmt w:val="bullet"/>
+      <w:lvlText w:val=""/>
+      <w:lvlJc w:val="left"/>
+      <w:pPr>
+        <w:ind w:left="720" w:hanging="360"/>
+      </w:pPr>
+      <w:rPr>
+        <w:rFonts w:ascii="Symbol" w:hAnsi="Symbol" w:hint="default"/>
+      </w:rPr>
+    </w:lvl>
+    <w:lvl w:ilvl="1" w:tplc="04090003">
+      <w:start w:val="1"/>
+      <w:numFmt w:val="bullet"/>
+      <w:lvlText w:val="o"/>
+      <w:lvlJc w:val="left"/>
+      <w:pPr>
+        <w:ind w:left="1440" w:hanging="360"/>
+      </w:pPr>
+      <w:rPr>
+        <w:rFonts w:ascii="Courier New" w:hAnsi="Courier New" w:cs="Courier New" w:hint="default"/>
+      </w:rPr>
+    </w:lvl>
+    <w:lvl w:ilvl="2" w:tplc="04090005" w:tentative="1">
+      <w:start w:val="1"/>
+      <w:numFmt w:val="bullet"/>
+      <w:lvlText w:val=""/>
+      <w:lvlJc w:val="left"/>
+      <w:pPr>
+        <w:ind w:left="2160" w:hanging="360"/>
+      </w:pPr>
+      <w:rPr>
+        <w:rFonts w:ascii="Wingdings" w:hAnsi="Wingdings" w:hint="default"/>
+      </w:rPr>
+    </w:lvl>
+    <w:lvl w:ilvl="3" w:tplc="04090001" w:tentative="1">
+      <w:start w:val="1"/>
+      <w:numFmt w:val="bullet"/>
+      <w:lvlText w:val=""/>
+      <w:lvlJc w:val="left"/>
+      <w:pPr>
+        <w:ind w:left="2880" w:hanging="360"/>
+      </w:pPr>
+      <w:rPr>
+        <w:rFonts w:ascii="Symbol" w:hAnsi="Symbol" w:hint="default"/>
+      </w:rPr>
+    </w:lvl>
+    <w:lvl w:ilvl="4" w:tplc="04090003" w:tentative="1">
+      <w:start w:val="1"/>
+      <w:numFmt w:val="bullet"/>
+      <w:lvlText w:val="o"/>
+      <w:lvlJc w:val="left"/>
+      <w:pPr>
+        <w:ind w:left="3600" w:hanging="360"/>
+      </w:pPr>
+      <w:rPr>
+        <w:rFonts w:ascii="Courier New" w:hAnsi="Courier New" w:cs="Courier New" w:hint="default"/>
+      </w:rPr>
+    </w:lvl>
+    <w:lvl w:ilvl="5" w:tplc="04090005" w:tentative="1">
+      <w:start w:val="1"/>
+      <w:numFmt w:val="bullet"/>
+      <w:lvlText w:val=""/>
+      <w:lvlJc w:val="left"/>
+      <w:pPr>
+        <w:ind w:left="4320" w:hanging="360"/>
+      </w:pPr>
+      <w:rPr>
+        <w:rFonts w:ascii="Wingdings" w:hAnsi="Wingdings" w:hint="default"/>
+      </w:rPr>
+    </w:lvl>
+    <w:lvl w:ilvl="6" w:tplc="04090001" w:tentative="1">
+      <w:start w:val="1"/>
+      <w:numFmt w:val="bullet"/>
+      <w:lvlText w:val=""/>
+      <w:lvlJc w:val="left"/>
+      <w:pPr>
+        <w:ind w:left="5040" w:hanging="360"/>
+      </w:pPr>
+      <w:rPr>
+        <w:rFonts w:ascii="Symbol" w:hAnsi="Symbol" w:hint="default"/>
+      </w:rPr>
+    </w:lvl>
+    <w:lvl w:ilvl="7" w:tplc="04090003" w:tentative="1">
+      <w:start w:val="1"/>
+      <w:numFmt w:val="bullet"/>
+      <w:lvlText w:val="o"/>
+      <w:lvlJc w:val="left"/>
+      <w:pPr>
+        <w:ind w:left="5760" w:hanging="360"/>
+      </w:pPr>
+      <w:rPr>
+        <w:rFonts w:ascii="Courier New" w:hAnsi="Courier New" w:cs="Courier New" w:hint="default"/>
+      </w:rPr>
+    </w:lvl>
+    <w:lvl w:ilvl="8" w:tplc="04090005" w:tentative="1">
+      <w:start w:val="1"/>
+      <w:numFmt w:val="bullet"/>
+      <w:lvlText w:val=""/>
+      <w:lvlJc w:val="left"/>
+      <w:pPr>
+        <w:ind w:left="6480" w:hanging="360"/>
+      </w:pPr>
+      <w:rPr>
+        <w:rFonts w:ascii="Wingdings" w:hAnsi="Wingdings" w:hint="default"/>
+      </w:rPr>
+    </w:lvl>
+  </w:abstractNum>
   <w:num w:numId="1">
     <w:abstractNumId w:val="1"/>
   </w:num>
   <w:num w:numId="2">
     <w:abstractNumId w:val="0"/>
+  </w:num>
+  <w:num w:numId="3">
+    <w:abstractNumId w:val="2"/>
   </w:num>
 </w:numbering>
 </file>
@@ -4645,6 +5830,17 @@
       <w:shd w:val="clear" w:color="auto" w:fill="E6E6E6"/>
     </w:rPr>
   </w:style>
+  <w:style w:type="paragraph" w:styleId="ListParagraph">
+    <w:name w:val="List Paragraph"/>
+    <w:basedOn w:val="Normal"/>
+    <w:uiPriority w:val="34"/>
+    <w:qFormat/>
+    <w:rsid w:val="00F570EE"/>
+    <w:pPr>
+      <w:ind w:left="720"/>
+      <w:contextualSpacing/>
+    </w:pPr>
+  </w:style>
 </w:styles>
 </file>
 

</xml_diff>